<commit_message>
modify readme and add rhat files
</commit_message>
<xml_diff>
--- a/acc-form-2021.docx
+++ b/acc-form-2021.docx
@@ -3870,7 +3870,7 @@
           </w:rPr>
           <w:id w:val="-1624604447"/>
           <w14:checkbox>
-            <w14:checked w14:val="0"/>
+            <w14:checked w14:val="1"/>
             <w14:checkedState w14:val="2612" w14:font="MS Gothic"/>
             <w14:uncheckedState w14:val="2610" w14:font="MS Gothic"/>
           </w14:checkbox>
@@ -3881,7 +3881,7 @@
             <w:rPr>
               <w:rFonts w:ascii="MS Gothic" w:eastAsia="MS Gothic" w:hAnsi="MS Gothic" w:cs="MS Gothic" w:hint="eastAsia"/>
             </w:rPr>
-            <w:t>☐</w:t>
+            <w:t>☒</w:t>
           </w:r>
         </w:sdtContent>
       </w:sdt>
@@ -3897,7 +3897,7 @@
           </w:rPr>
           <w:id w:val="1516654062"/>
           <w14:checkbox>
-            <w14:checked w14:val="0"/>
+            <w14:checked w14:val="1"/>
             <w14:checkedState w14:val="2612" w14:font="MS Gothic"/>
             <w14:uncheckedState w14:val="2610" w14:font="MS Gothic"/>
           </w14:checkbox>
@@ -3908,7 +3908,7 @@
             <w:rPr>
               <w:rFonts w:ascii="MS Gothic" w:eastAsia="MS Gothic" w:hAnsi="MS Gothic" w:cs="MS Gothic" w:hint="eastAsia"/>
             </w:rPr>
-            <w:t>☐</w:t>
+            <w:t>☒</w:t>
           </w:r>
         </w:sdtContent>
       </w:sdt>
@@ -3924,7 +3924,7 @@
           </w:rPr>
           <w:id w:val="-1947686302"/>
           <w14:checkbox>
-            <w14:checked w14:val="0"/>
+            <w14:checked w14:val="1"/>
             <w14:checkedState w14:val="2612" w14:font="MS Gothic"/>
             <w14:uncheckedState w14:val="2610" w14:font="MS Gothic"/>
           </w14:checkbox>
@@ -3935,7 +3935,7 @@
             <w:rPr>
               <w:rFonts w:ascii="MS Gothic" w:eastAsia="MS Gothic" w:hAnsi="MS Gothic" w:cs="MS Gothic" w:hint="eastAsia"/>
             </w:rPr>
-            <w:t>☐</w:t>
+            <w:t>☒</w:t>
           </w:r>
         </w:sdtContent>
       </w:sdt>
@@ -4065,7 +4065,7 @@
           </w:rPr>
           <w:id w:val="-1264292286"/>
           <w14:checkbox>
-            <w14:checked w14:val="0"/>
+            <w14:checked w14:val="1"/>
             <w14:checkedState w14:val="2612" w14:font="MS Gothic"/>
             <w14:uncheckedState w14:val="2610" w14:font="MS Gothic"/>
           </w14:checkbox>
@@ -4076,7 +4076,7 @@
             <w:rPr>
               <w:rFonts w:ascii="MS Gothic" w:eastAsia="MS Gothic" w:hAnsi="MS Gothic" w:cs="MS Gothic" w:hint="eastAsia"/>
             </w:rPr>
-            <w:t>☐</w:t>
+            <w:t>☒</w:t>
           </w:r>
         </w:sdtContent>
       </w:sdt>
@@ -4092,7 +4092,7 @@
           </w:rPr>
           <w:id w:val="-1899509192"/>
           <w14:checkbox>
-            <w14:checked w14:val="0"/>
+            <w14:checked w14:val="1"/>
             <w14:checkedState w14:val="2612" w14:font="MS Gothic"/>
             <w14:uncheckedState w14:val="2610" w14:font="MS Gothic"/>
           </w14:checkbox>
@@ -4103,7 +4103,7 @@
             <w:rPr>
               <w:rFonts w:ascii="MS Gothic" w:eastAsia="MS Gothic" w:hAnsi="MS Gothic" w:cs="MS Gothic" w:hint="eastAsia"/>
             </w:rPr>
-            <w:t>☐</w:t>
+            <w:t>☒</w:t>
           </w:r>
         </w:sdtContent>
       </w:sdt>
@@ -4206,7 +4206,7 @@
           </w:rPr>
           <w:id w:val="-1145584448"/>
           <w14:checkbox>
-            <w14:checked w14:val="0"/>
+            <w14:checked w14:val="1"/>
             <w14:checkedState w14:val="2612" w14:font="MS Gothic"/>
             <w14:uncheckedState w14:val="2610" w14:font="MS Gothic"/>
           </w14:checkbox>
@@ -4217,7 +4217,7 @@
             <w:rPr>
               <w:rFonts w:ascii="MS Gothic" w:eastAsia="MS Gothic" w:hAnsi="MS Gothic" w:cs="MS Gothic" w:hint="eastAsia"/>
             </w:rPr>
-            <w:t>☐</w:t>
+            <w:t>☒</w:t>
           </w:r>
         </w:sdtContent>
       </w:sdt>
@@ -4267,6 +4267,15 @@
               <w:right w:val="single" w:sz="4" w:space="4" w:color="auto"/>
             </w:pBdr>
           </w:pPr>
+          <w:r>
+            <w:t>Every script in code/framingham/, code/leukemia/, code/veteran and code/sims can be executed by clicking on “r</w:t>
+          </w:r>
+          <w:r>
+            <w:t>un”</w:t>
+          </w:r>
+          <w:r>
+            <w:t xml:space="preserve"> and reproduce plots and numbers mentioned in the paper.</w:t>
+          </w:r>
         </w:p>
         <w:p>
           <w:pPr>
@@ -4464,7 +4473,7 @@
           </w:rPr>
           <w:id w:val="1316299814"/>
           <w14:checkbox>
-            <w14:checked w14:val="0"/>
+            <w14:checked w14:val="1"/>
             <w14:checkedState w14:val="2612" w14:font="MS Gothic"/>
             <w14:uncheckedState w14:val="2610" w14:font="MS Gothic"/>
           </w14:checkbox>
@@ -4475,7 +4484,7 @@
             <w:rPr>
               <w:rFonts w:ascii="MS Gothic" w:eastAsia="MS Gothic" w:hAnsi="MS Gothic" w:cs="MS Gothic" w:hint="eastAsia"/>
             </w:rPr>
-            <w:t>☐</w:t>
+            <w:t>☒</w:t>
           </w:r>
         </w:sdtContent>
       </w:sdt>
@@ -6954,11 +6963,13 @@
     <w:rsid w:val="002F0455"/>
     <w:rsid w:val="00306F82"/>
     <w:rsid w:val="00347F5C"/>
+    <w:rsid w:val="00395C29"/>
     <w:rsid w:val="004B7D5F"/>
     <w:rsid w:val="004D37D2"/>
     <w:rsid w:val="00560CB6"/>
     <w:rsid w:val="005F712F"/>
     <w:rsid w:val="00720C08"/>
+    <w:rsid w:val="00832A51"/>
     <w:rsid w:val="009E646A"/>
     <w:rsid w:val="00A05D07"/>
     <w:rsid w:val="00A44EDC"/>

</xml_diff>